<commit_message>
Ajout textes guide utilisateur
</commit_message>
<xml_diff>
--- a/Rapport-écrit_TP1-Algo.docx
+++ b/Rapport-écrit_TP1-Algo.docx
@@ -348,17 +348,16 @@
           <w:sz w:val="28"/>
           <w:szCs w:val="24"/>
           <w:u w:val="single"/>
-          <w:lang w:val="en-CA"/>
         </w:rPr>
       </w:pPr>
       <w:r>
         <w:rPr>
           <w:rFonts w:ascii="Times New Roman" w:hAnsi="Times New Roman" w:cs="Times New Roman"/>
           <w:sz w:val="24"/>
-          <w:lang w:val="en-CA"/>
         </w:rPr>
         <w:br w:type="column"/>
       </w:r>
+      <w:proofErr w:type="gramStart"/>
       <w:r>
         <w:rPr>
           <w:rFonts w:ascii="Times New Roman" w:hAnsi="Times New Roman" w:cs="Times New Roman"/>
@@ -367,14 +366,12 @@
           <w:sz w:val="28"/>
           <w:szCs w:val="24"/>
           <w:u w:val="single"/>
-          <w:lang w:val="en-CA"/>
         </w:rPr>
         <w:lastRenderedPageBreak/>
-        <w:t>Listing du code</w:t>
-      </w:r>
-    </w:p>
-    <w:p>
-      <w:pPr>
+        <w:t>Listing</w:t>
+      </w:r>
+      <w:proofErr w:type="gramEnd"/>
+      <w:r>
         <w:rPr>
           <w:rFonts w:ascii="Times New Roman" w:hAnsi="Times New Roman" w:cs="Times New Roman"/>
           <w:b/>
@@ -382,7 +379,19 @@
           <w:sz w:val="28"/>
           <w:szCs w:val="24"/>
           <w:u w:val="single"/>
-          <w:lang w:val="en-CA"/>
+        </w:rPr>
+        <w:t xml:space="preserve"> du code</w:t>
+      </w:r>
+    </w:p>
+    <w:p>
+      <w:pPr>
+        <w:rPr>
+          <w:rFonts w:ascii="Times New Roman" w:hAnsi="Times New Roman" w:cs="Times New Roman"/>
+          <w:b/>
+          <w:bCs/>
+          <w:sz w:val="28"/>
+          <w:szCs w:val="24"/>
+          <w:u w:val="single"/>
         </w:rPr>
       </w:pPr>
     </w:p>
@@ -417,7 +426,7 @@
           <w:sz w:val="28"/>
           <w:szCs w:val="28"/>
           <w:u w:val="single"/>
-          <w:lang w:val="en-CA" w:eastAsia="fr-CA"/>
+          <w:lang w:eastAsia="fr-CA"/>
         </w:rPr>
       </w:pPr>
       <w:r>
@@ -430,37 +439,9 @@
           <w:sz w:val="28"/>
           <w:szCs w:val="28"/>
           <w:u w:val="single"/>
-          <w:lang w:val="en-CA" w:eastAsia="fr-CA"/>
-        </w:rPr>
-        <w:t xml:space="preserve">CLASSE </w:t>
-      </w:r>
-      <w:r>
-        <w:rPr>
-          <w:rFonts w:ascii="Courier New" w:eastAsia="Times New Roman" w:hAnsi="Courier New" w:cs="Courier New"/>
-          <w:b/>
-          <w:bCs/>
-          <w:i/>
-          <w:iCs/>
-          <w:sz w:val="28"/>
-          <w:szCs w:val="28"/>
-          <w:u w:val="single"/>
-          <w:lang w:val="en-CA" w:eastAsia="fr-CA"/>
-        </w:rPr>
-        <w:t>ANNEAU</w:t>
-      </w:r>
-      <w:r>
-        <w:rPr>
-          <w:rFonts w:ascii="Courier New" w:eastAsia="Times New Roman" w:hAnsi="Courier New" w:cs="Courier New"/>
-          <w:b/>
-          <w:bCs/>
-          <w:i/>
-          <w:iCs/>
-          <w:sz w:val="28"/>
-          <w:szCs w:val="28"/>
-          <w:u w:val="single"/>
-          <w:lang w:val="en-CA" w:eastAsia="fr-CA"/>
-        </w:rPr>
-        <w:t>:</w:t>
+          <w:lang w:eastAsia="fr-CA"/>
+        </w:rPr>
+        <w:t>CLASSE ANNEAU:</w:t>
       </w:r>
     </w:p>
     <w:p>
@@ -471,7 +452,6 @@
           <w:bCs/>
           <w:sz w:val="24"/>
           <w:u w:val="single"/>
-          <w:lang w:val="en-CA"/>
         </w:rPr>
       </w:pPr>
     </w:p>
@@ -1255,7 +1235,7 @@
           <w:color w:val="BDBDBD"/>
           <w:sz w:val="20"/>
           <w:szCs w:val="20"/>
-          <w:lang w:val="en-CA" w:eastAsia="fr-CA"/>
+          <w:lang w:eastAsia="fr-CA"/>
         </w:rPr>
       </w:pPr>
     </w:p>
@@ -1290,7 +1270,7 @@
           <w:sz w:val="28"/>
           <w:szCs w:val="28"/>
           <w:u w:val="single"/>
-          <w:lang w:val="en-CA" w:eastAsia="fr-CA"/>
+          <w:lang w:eastAsia="fr-CA"/>
         </w:rPr>
       </w:pPr>
     </w:p>
@@ -1325,7 +1305,7 @@
           <w:sz w:val="28"/>
           <w:szCs w:val="28"/>
           <w:u w:val="single"/>
-          <w:lang w:val="en-CA" w:eastAsia="fr-CA"/>
+          <w:lang w:eastAsia="fr-CA"/>
         </w:rPr>
       </w:pPr>
       <w:r>
@@ -1338,7 +1318,7 @@
           <w:sz w:val="28"/>
           <w:szCs w:val="28"/>
           <w:u w:val="single"/>
-          <w:lang w:val="en-CA" w:eastAsia="fr-CA"/>
+          <w:lang w:eastAsia="fr-CA"/>
         </w:rPr>
         <w:t>CLASSE TOUR:</w:t>
       </w:r>
@@ -1369,7 +1349,7 @@
           <w:color w:val="D0D0D0"/>
           <w:sz w:val="20"/>
           <w:szCs w:val="20"/>
-          <w:lang w:val="en-CA" w:eastAsia="fr-CA"/>
+          <w:lang w:eastAsia="fr-CA"/>
         </w:rPr>
       </w:pPr>
     </w:p>
@@ -6095,7 +6075,7 @@
           <w:sz w:val="28"/>
           <w:szCs w:val="28"/>
           <w:u w:val="single"/>
-          <w:lang w:val="en-CA" w:eastAsia="fr-CA"/>
+          <w:lang w:eastAsia="fr-CA"/>
         </w:rPr>
       </w:pPr>
       <w:r>
@@ -6108,38 +6088,10 @@
           <w:sz w:val="28"/>
           <w:szCs w:val="28"/>
           <w:u w:val="single"/>
-          <w:lang w:val="en-CA" w:eastAsia="fr-CA"/>
+          <w:lang w:eastAsia="fr-CA"/>
         </w:rPr>
         <w:lastRenderedPageBreak/>
-        <w:t xml:space="preserve">CLASSE </w:t>
-      </w:r>
-      <w:r>
-        <w:rPr>
-          <w:rFonts w:ascii="Courier New" w:eastAsia="Times New Roman" w:hAnsi="Courier New" w:cs="Courier New"/>
-          <w:b/>
-          <w:bCs/>
-          <w:i/>
-          <w:iCs/>
-          <w:sz w:val="28"/>
-          <w:szCs w:val="28"/>
-          <w:u w:val="single"/>
-          <w:lang w:val="en-CA" w:eastAsia="fr-CA"/>
-        </w:rPr>
-        <w:t>TOURSHANOI</w:t>
-      </w:r>
-      <w:r>
-        <w:rPr>
-          <w:rFonts w:ascii="Courier New" w:eastAsia="Times New Roman" w:hAnsi="Courier New" w:cs="Courier New"/>
-          <w:b/>
-          <w:bCs/>
-          <w:i/>
-          <w:iCs/>
-          <w:sz w:val="28"/>
-          <w:szCs w:val="28"/>
-          <w:u w:val="single"/>
-          <w:lang w:val="en-CA" w:eastAsia="fr-CA"/>
-        </w:rPr>
-        <w:t>:</w:t>
+        <w:t>CLASSE TOURSHANOI:</w:t>
       </w:r>
     </w:p>
     <w:p>
@@ -6173,7 +6125,7 @@
           <w:sz w:val="28"/>
           <w:szCs w:val="28"/>
           <w:u w:val="single"/>
-          <w:lang w:val="en-CA" w:eastAsia="fr-CA"/>
+          <w:lang w:eastAsia="fr-CA"/>
         </w:rPr>
       </w:pPr>
     </w:p>
@@ -12514,7 +12466,7 @@
           <w:sz w:val="28"/>
           <w:szCs w:val="28"/>
           <w:u w:val="single"/>
-          <w:lang w:val="en-CA" w:eastAsia="fr-CA"/>
+          <w:lang w:eastAsia="fr-CA"/>
         </w:rPr>
       </w:pPr>
       <w:r>
@@ -12527,38 +12479,10 @@
           <w:sz w:val="28"/>
           <w:szCs w:val="28"/>
           <w:u w:val="single"/>
-          <w:lang w:val="en-CA" w:eastAsia="fr-CA"/>
+          <w:lang w:eastAsia="fr-CA"/>
         </w:rPr>
         <w:lastRenderedPageBreak/>
-        <w:t xml:space="preserve">CLASSE </w:t>
-      </w:r>
-      <w:r>
-        <w:rPr>
-          <w:rFonts w:ascii="Courier New" w:eastAsia="Times New Roman" w:hAnsi="Courier New" w:cs="Courier New"/>
-          <w:b/>
-          <w:bCs/>
-          <w:i/>
-          <w:iCs/>
-          <w:sz w:val="28"/>
-          <w:szCs w:val="28"/>
-          <w:u w:val="single"/>
-          <w:lang w:val="en-CA" w:eastAsia="fr-CA"/>
-        </w:rPr>
-        <w:t>PROGRAM</w:t>
-      </w:r>
-      <w:r>
-        <w:rPr>
-          <w:rFonts w:ascii="Courier New" w:eastAsia="Times New Roman" w:hAnsi="Courier New" w:cs="Courier New"/>
-          <w:b/>
-          <w:bCs/>
-          <w:i/>
-          <w:iCs/>
-          <w:sz w:val="28"/>
-          <w:szCs w:val="28"/>
-          <w:u w:val="single"/>
-          <w:lang w:val="en-CA" w:eastAsia="fr-CA"/>
-        </w:rPr>
-        <w:t>:</w:t>
+        <w:t>CLASSE PROGRAM:</w:t>
       </w:r>
     </w:p>
     <w:p>
@@ -16939,6 +16863,7 @@
         <w:t xml:space="preserve">_base = </w:t>
       </w:r>
       <w:proofErr w:type="spellStart"/>
+      <w:proofErr w:type="gramStart"/>
       <w:r>
         <w:rPr>
           <w:rFonts w:ascii="Courier New" w:eastAsia="Times New Roman" w:hAnsi="Courier New" w:cs="Courier New"/>
@@ -16970,6 +16895,7 @@
         <w:t>transform</w:t>
       </w:r>
       <w:proofErr w:type="spellEnd"/>
+      <w:proofErr w:type="gramEnd"/>
       <w:r>
         <w:rPr>
           <w:rFonts w:ascii="Courier New" w:eastAsia="Times New Roman" w:hAnsi="Courier New" w:cs="Courier New"/>
@@ -17108,6 +17034,7 @@
         <w:t xml:space="preserve">fin = </w:t>
       </w:r>
       <w:proofErr w:type="spellStart"/>
+      <w:proofErr w:type="gramStart"/>
       <w:r>
         <w:rPr>
           <w:rFonts w:ascii="Courier New" w:eastAsia="Times New Roman" w:hAnsi="Courier New" w:cs="Courier New"/>
@@ -17139,6 +17066,7 @@
         <w:t>transform</w:t>
       </w:r>
       <w:proofErr w:type="spellEnd"/>
+      <w:proofErr w:type="gramEnd"/>
       <w:r>
         <w:rPr>
           <w:rFonts w:ascii="Courier New" w:eastAsia="Times New Roman" w:hAnsi="Courier New" w:cs="Courier New"/>
@@ -18711,6 +18639,48 @@
           <w:tab w:val="left" w:pos="14656"/>
         </w:tabs>
         <w:spacing w:after="0" w:line="240" w:lineRule="auto"/>
+        <w:rPr>
+          <w:rFonts w:ascii="Times New Roman" w:eastAsia="Times New Roman" w:hAnsi="Times New Roman" w:cs="Times New Roman"/>
+          <w:b/>
+          <w:bCs/>
+          <w:sz w:val="24"/>
+          <w:szCs w:val="24"/>
+          <w:lang w:eastAsia="fr-CA"/>
+        </w:rPr>
+      </w:pPr>
+      <w:r>
+        <w:rPr>
+          <w:rFonts w:ascii="Times New Roman" w:eastAsia="Times New Roman" w:hAnsi="Times New Roman" w:cs="Times New Roman"/>
+          <w:b/>
+          <w:bCs/>
+          <w:sz w:val="24"/>
+          <w:szCs w:val="24"/>
+          <w:lang w:eastAsia="fr-CA"/>
+        </w:rPr>
+        <w:t>Figure 1</w:t>
+      </w:r>
+    </w:p>
+    <w:p>
+      <w:pPr>
+        <w:tabs>
+          <w:tab w:val="left" w:pos="916"/>
+          <w:tab w:val="left" w:pos="1832"/>
+          <w:tab w:val="left" w:pos="2748"/>
+          <w:tab w:val="left" w:pos="3664"/>
+          <w:tab w:val="left" w:pos="4580"/>
+          <w:tab w:val="left" w:pos="5496"/>
+          <w:tab w:val="left" w:pos="6412"/>
+          <w:tab w:val="left" w:pos="7328"/>
+          <w:tab w:val="left" w:pos="8244"/>
+          <w:tab w:val="left" w:pos="9160"/>
+          <w:tab w:val="left" w:pos="10076"/>
+          <w:tab w:val="left" w:pos="10992"/>
+          <w:tab w:val="left" w:pos="11908"/>
+          <w:tab w:val="left" w:pos="12824"/>
+          <w:tab w:val="left" w:pos="13740"/>
+          <w:tab w:val="left" w:pos="14656"/>
+        </w:tabs>
+        <w:spacing w:after="0" w:line="240" w:lineRule="auto"/>
         <w:jc w:val="center"/>
         <w:rPr>
           <w:rFonts w:ascii="Times New Roman" w:eastAsia="Times New Roman" w:hAnsi="Times New Roman" w:cs="Times New Roman"/>
@@ -18791,8 +18761,6 @@
         <w:spacing w:after="0" w:line="240" w:lineRule="auto"/>
         <w:rPr>
           <w:rFonts w:ascii="Times New Roman" w:eastAsia="Times New Roman" w:hAnsi="Times New Roman" w:cs="Times New Roman"/>
-          <w:b/>
-          <w:bCs/>
           <w:sz w:val="24"/>
           <w:szCs w:val="24"/>
           <w:lang w:eastAsia="fr-CA"/>
@@ -18822,35 +18790,21 @@
         <w:spacing w:after="0" w:line="240" w:lineRule="auto"/>
         <w:rPr>
           <w:rFonts w:ascii="Times New Roman" w:eastAsia="Times New Roman" w:hAnsi="Times New Roman" w:cs="Times New Roman"/>
-          <w:b/>
-          <w:bCs/>
           <w:sz w:val="24"/>
           <w:szCs w:val="24"/>
           <w:lang w:eastAsia="fr-CA"/>
         </w:rPr>
       </w:pPr>
-    </w:p>
-    <w:p>
-      <w:pPr>
-        <w:tabs>
-          <w:tab w:val="left" w:pos="916"/>
-          <w:tab w:val="left" w:pos="1832"/>
-          <w:tab w:val="left" w:pos="2748"/>
-          <w:tab w:val="left" w:pos="3664"/>
-          <w:tab w:val="left" w:pos="4580"/>
-          <w:tab w:val="left" w:pos="5496"/>
-          <w:tab w:val="left" w:pos="6412"/>
-          <w:tab w:val="left" w:pos="7328"/>
-          <w:tab w:val="left" w:pos="8244"/>
-          <w:tab w:val="left" w:pos="9160"/>
-          <w:tab w:val="left" w:pos="10076"/>
-          <w:tab w:val="left" w:pos="10992"/>
-          <w:tab w:val="left" w:pos="11908"/>
-          <w:tab w:val="left" w:pos="12824"/>
-          <w:tab w:val="left" w:pos="13740"/>
-          <w:tab w:val="left" w:pos="14656"/>
-        </w:tabs>
-        <w:spacing w:after="0" w:line="240" w:lineRule="auto"/>
+      <w:r>
+        <w:rPr>
+          <w:rFonts w:ascii="Times New Roman" w:eastAsia="Times New Roman" w:hAnsi="Times New Roman" w:cs="Times New Roman"/>
+          <w:sz w:val="24"/>
+          <w:szCs w:val="24"/>
+          <w:lang w:eastAsia="fr-CA"/>
+        </w:rPr>
+        <w:t>Le premier menu offre les options de déterminer le nombre d’anneaux, de réinitialiser les tours, de jouer un coup, de montrer la solution ou de quitter. Les tours et l’emplacement actuel des anneaux – il y en a 3 par défaut – sont également affichés dès le premier menu (</w:t>
+      </w:r>
+      <w:r>
         <w:rPr>
           <w:rFonts w:ascii="Times New Roman" w:eastAsia="Times New Roman" w:hAnsi="Times New Roman" w:cs="Times New Roman"/>
           <w:b/>
@@ -18859,100 +18813,17 @@
           <w:szCs w:val="24"/>
           <w:lang w:eastAsia="fr-CA"/>
         </w:rPr>
-      </w:pPr>
-    </w:p>
-    <w:p>
-      <w:pPr>
-        <w:tabs>
-          <w:tab w:val="left" w:pos="916"/>
-          <w:tab w:val="left" w:pos="1832"/>
-          <w:tab w:val="left" w:pos="2748"/>
-          <w:tab w:val="left" w:pos="3664"/>
-          <w:tab w:val="left" w:pos="4580"/>
-          <w:tab w:val="left" w:pos="5496"/>
-          <w:tab w:val="left" w:pos="6412"/>
-          <w:tab w:val="left" w:pos="7328"/>
-          <w:tab w:val="left" w:pos="8244"/>
-          <w:tab w:val="left" w:pos="9160"/>
-          <w:tab w:val="left" w:pos="10076"/>
-          <w:tab w:val="left" w:pos="10992"/>
-          <w:tab w:val="left" w:pos="11908"/>
-          <w:tab w:val="left" w:pos="12824"/>
-          <w:tab w:val="left" w:pos="13740"/>
-          <w:tab w:val="left" w:pos="14656"/>
-        </w:tabs>
-        <w:spacing w:after="0" w:line="240" w:lineRule="auto"/>
+        <w:t>Figure 1</w:t>
+      </w:r>
+      <w:r>
         <w:rPr>
           <w:rFonts w:ascii="Times New Roman" w:eastAsia="Times New Roman" w:hAnsi="Times New Roman" w:cs="Times New Roman"/>
-          <w:b/>
-          <w:bCs/>
           <w:sz w:val="24"/>
           <w:szCs w:val="24"/>
           <w:lang w:eastAsia="fr-CA"/>
         </w:rPr>
-      </w:pPr>
-    </w:p>
-    <w:p>
-      <w:pPr>
-        <w:tabs>
-          <w:tab w:val="left" w:pos="916"/>
-          <w:tab w:val="left" w:pos="1832"/>
-          <w:tab w:val="left" w:pos="2748"/>
-          <w:tab w:val="left" w:pos="3664"/>
-          <w:tab w:val="left" w:pos="4580"/>
-          <w:tab w:val="left" w:pos="5496"/>
-          <w:tab w:val="left" w:pos="6412"/>
-          <w:tab w:val="left" w:pos="7328"/>
-          <w:tab w:val="left" w:pos="8244"/>
-          <w:tab w:val="left" w:pos="9160"/>
-          <w:tab w:val="left" w:pos="10076"/>
-          <w:tab w:val="left" w:pos="10992"/>
-          <w:tab w:val="left" w:pos="11908"/>
-          <w:tab w:val="left" w:pos="12824"/>
-          <w:tab w:val="left" w:pos="13740"/>
-          <w:tab w:val="left" w:pos="14656"/>
-        </w:tabs>
-        <w:spacing w:after="0" w:line="240" w:lineRule="auto"/>
-        <w:rPr>
-          <w:rFonts w:ascii="Times New Roman" w:eastAsia="Times New Roman" w:hAnsi="Times New Roman" w:cs="Times New Roman"/>
-          <w:b/>
-          <w:bCs/>
-          <w:sz w:val="24"/>
-          <w:szCs w:val="24"/>
-          <w:lang w:eastAsia="fr-CA"/>
-        </w:rPr>
-      </w:pPr>
-    </w:p>
-    <w:p>
-      <w:pPr>
-        <w:tabs>
-          <w:tab w:val="left" w:pos="916"/>
-          <w:tab w:val="left" w:pos="1832"/>
-          <w:tab w:val="left" w:pos="2748"/>
-          <w:tab w:val="left" w:pos="3664"/>
-          <w:tab w:val="left" w:pos="4580"/>
-          <w:tab w:val="left" w:pos="5496"/>
-          <w:tab w:val="left" w:pos="6412"/>
-          <w:tab w:val="left" w:pos="7328"/>
-          <w:tab w:val="left" w:pos="8244"/>
-          <w:tab w:val="left" w:pos="9160"/>
-          <w:tab w:val="left" w:pos="10076"/>
-          <w:tab w:val="left" w:pos="10992"/>
-          <w:tab w:val="left" w:pos="11908"/>
-          <w:tab w:val="left" w:pos="12824"/>
-          <w:tab w:val="left" w:pos="13740"/>
-          <w:tab w:val="left" w:pos="14656"/>
-        </w:tabs>
-        <w:spacing w:after="0" w:line="240" w:lineRule="auto"/>
-        <w:rPr>
-          <w:rFonts w:ascii="Times New Roman" w:eastAsia="Times New Roman" w:hAnsi="Times New Roman" w:cs="Times New Roman"/>
-          <w:b/>
-          <w:bCs/>
-          <w:sz w:val="24"/>
-          <w:szCs w:val="24"/>
-          <w:lang w:eastAsia="fr-CA"/>
-        </w:rPr>
-      </w:pPr>
+        <w:t>). L’option de quitter met fin au programme.</w:t>
+      </w:r>
     </w:p>
     <w:p>
       <w:pPr>
@@ -19205,6 +19076,7 @@
           <w:tab w:val="left" w:pos="14656"/>
         </w:tabs>
         <w:spacing w:after="0" w:line="240" w:lineRule="auto"/>
+        <w:jc w:val="center"/>
         <w:rPr>
           <w:rFonts w:ascii="Times New Roman" w:eastAsia="Times New Roman" w:hAnsi="Times New Roman" w:cs="Times New Roman"/>
           <w:b/>
@@ -19214,6 +19086,48 @@
           <w:lang w:eastAsia="fr-CA"/>
         </w:rPr>
       </w:pPr>
+    </w:p>
+    <w:p>
+      <w:pPr>
+        <w:tabs>
+          <w:tab w:val="left" w:pos="916"/>
+          <w:tab w:val="left" w:pos="1832"/>
+          <w:tab w:val="left" w:pos="2748"/>
+          <w:tab w:val="left" w:pos="3664"/>
+          <w:tab w:val="left" w:pos="4580"/>
+          <w:tab w:val="left" w:pos="5496"/>
+          <w:tab w:val="left" w:pos="6412"/>
+          <w:tab w:val="left" w:pos="7328"/>
+          <w:tab w:val="left" w:pos="8244"/>
+          <w:tab w:val="left" w:pos="9160"/>
+          <w:tab w:val="left" w:pos="10076"/>
+          <w:tab w:val="left" w:pos="10992"/>
+          <w:tab w:val="left" w:pos="11908"/>
+          <w:tab w:val="left" w:pos="12824"/>
+          <w:tab w:val="left" w:pos="13740"/>
+          <w:tab w:val="left" w:pos="14656"/>
+        </w:tabs>
+        <w:spacing w:after="0" w:line="240" w:lineRule="auto"/>
+        <w:rPr>
+          <w:rFonts w:ascii="Times New Roman" w:eastAsia="Times New Roman" w:hAnsi="Times New Roman" w:cs="Times New Roman"/>
+          <w:b/>
+          <w:bCs/>
+          <w:sz w:val="24"/>
+          <w:szCs w:val="24"/>
+          <w:lang w:eastAsia="fr-CA"/>
+        </w:rPr>
+      </w:pPr>
+      <w:r>
+        <w:rPr>
+          <w:rFonts w:ascii="Times New Roman" w:eastAsia="Times New Roman" w:hAnsi="Times New Roman" w:cs="Times New Roman"/>
+          <w:b/>
+          <w:bCs/>
+          <w:sz w:val="24"/>
+          <w:szCs w:val="24"/>
+          <w:lang w:eastAsia="fr-CA"/>
+        </w:rPr>
+        <w:t>Figure 2.1</w:t>
+      </w:r>
     </w:p>
     <w:p>
       <w:pPr>
@@ -19345,6 +19259,48 @@
           <w:tab w:val="left" w:pos="14656"/>
         </w:tabs>
         <w:spacing w:after="0" w:line="240" w:lineRule="auto"/>
+        <w:rPr>
+          <w:rFonts w:ascii="Times New Roman" w:eastAsia="Times New Roman" w:hAnsi="Times New Roman" w:cs="Times New Roman"/>
+          <w:b/>
+          <w:bCs/>
+          <w:sz w:val="24"/>
+          <w:szCs w:val="24"/>
+          <w:lang w:eastAsia="fr-CA"/>
+        </w:rPr>
+      </w:pPr>
+      <w:r>
+        <w:rPr>
+          <w:rFonts w:ascii="Times New Roman" w:eastAsia="Times New Roman" w:hAnsi="Times New Roman" w:cs="Times New Roman"/>
+          <w:b/>
+          <w:bCs/>
+          <w:sz w:val="24"/>
+          <w:szCs w:val="24"/>
+          <w:lang w:eastAsia="fr-CA"/>
+        </w:rPr>
+        <w:t>Figure 2.2</w:t>
+      </w:r>
+    </w:p>
+    <w:p>
+      <w:pPr>
+        <w:tabs>
+          <w:tab w:val="left" w:pos="916"/>
+          <w:tab w:val="left" w:pos="1832"/>
+          <w:tab w:val="left" w:pos="2748"/>
+          <w:tab w:val="left" w:pos="3664"/>
+          <w:tab w:val="left" w:pos="4580"/>
+          <w:tab w:val="left" w:pos="5496"/>
+          <w:tab w:val="left" w:pos="6412"/>
+          <w:tab w:val="left" w:pos="7328"/>
+          <w:tab w:val="left" w:pos="8244"/>
+          <w:tab w:val="left" w:pos="9160"/>
+          <w:tab w:val="left" w:pos="10076"/>
+          <w:tab w:val="left" w:pos="10992"/>
+          <w:tab w:val="left" w:pos="11908"/>
+          <w:tab w:val="left" w:pos="12824"/>
+          <w:tab w:val="left" w:pos="13740"/>
+          <w:tab w:val="left" w:pos="14656"/>
+        </w:tabs>
+        <w:spacing w:after="0" w:line="240" w:lineRule="auto"/>
         <w:jc w:val="center"/>
         <w:rPr>
           <w:rFonts w:ascii="Times New Roman" w:eastAsia="Times New Roman" w:hAnsi="Times New Roman" w:cs="Times New Roman"/>
@@ -19456,35 +19412,30 @@
         <w:spacing w:after="0" w:line="240" w:lineRule="auto"/>
         <w:rPr>
           <w:rFonts w:ascii="Times New Roman" w:eastAsia="Times New Roman" w:hAnsi="Times New Roman" w:cs="Times New Roman"/>
-          <w:b/>
-          <w:bCs/>
           <w:sz w:val="24"/>
           <w:szCs w:val="24"/>
           <w:lang w:eastAsia="fr-CA"/>
         </w:rPr>
       </w:pPr>
-    </w:p>
-    <w:p>
-      <w:pPr>
-        <w:tabs>
-          <w:tab w:val="left" w:pos="916"/>
-          <w:tab w:val="left" w:pos="1832"/>
-          <w:tab w:val="left" w:pos="2748"/>
-          <w:tab w:val="left" w:pos="3664"/>
-          <w:tab w:val="left" w:pos="4580"/>
-          <w:tab w:val="left" w:pos="5496"/>
-          <w:tab w:val="left" w:pos="6412"/>
-          <w:tab w:val="left" w:pos="7328"/>
-          <w:tab w:val="left" w:pos="8244"/>
-          <w:tab w:val="left" w:pos="9160"/>
-          <w:tab w:val="left" w:pos="10076"/>
-          <w:tab w:val="left" w:pos="10992"/>
-          <w:tab w:val="left" w:pos="11908"/>
-          <w:tab w:val="left" w:pos="12824"/>
-          <w:tab w:val="left" w:pos="13740"/>
-          <w:tab w:val="left" w:pos="14656"/>
-        </w:tabs>
-        <w:spacing w:after="0" w:line="240" w:lineRule="auto"/>
+      <w:r>
+        <w:rPr>
+          <w:rFonts w:ascii="Times New Roman" w:eastAsia="Times New Roman" w:hAnsi="Times New Roman" w:cs="Times New Roman"/>
+          <w:sz w:val="24"/>
+          <w:szCs w:val="24"/>
+          <w:lang w:eastAsia="fr-CA"/>
+        </w:rPr>
+        <w:t>En choisissant l’option de déterminer le nombre d’anneaux, il est possible de choisir un chiffre entre 1 et 9</w:t>
+      </w:r>
+      <w:r>
+        <w:rPr>
+          <w:rFonts w:ascii="Times New Roman" w:eastAsia="Times New Roman" w:hAnsi="Times New Roman" w:cs="Times New Roman"/>
+          <w:sz w:val="24"/>
+          <w:szCs w:val="24"/>
+          <w:lang w:eastAsia="fr-CA"/>
+        </w:rPr>
+        <w:t xml:space="preserve"> (</w:t>
+      </w:r>
+      <w:r>
         <w:rPr>
           <w:rFonts w:ascii="Times New Roman" w:eastAsia="Times New Roman" w:hAnsi="Times New Roman" w:cs="Times New Roman"/>
           <w:b/>
@@ -19493,29 +19444,27 @@
           <w:szCs w:val="24"/>
           <w:lang w:eastAsia="fr-CA"/>
         </w:rPr>
-      </w:pPr>
-    </w:p>
-    <w:p>
-      <w:pPr>
-        <w:tabs>
-          <w:tab w:val="left" w:pos="916"/>
-          <w:tab w:val="left" w:pos="1832"/>
-          <w:tab w:val="left" w:pos="2748"/>
-          <w:tab w:val="left" w:pos="3664"/>
-          <w:tab w:val="left" w:pos="4580"/>
-          <w:tab w:val="left" w:pos="5496"/>
-          <w:tab w:val="left" w:pos="6412"/>
-          <w:tab w:val="left" w:pos="7328"/>
-          <w:tab w:val="left" w:pos="8244"/>
-          <w:tab w:val="left" w:pos="9160"/>
-          <w:tab w:val="left" w:pos="10076"/>
-          <w:tab w:val="left" w:pos="10992"/>
-          <w:tab w:val="left" w:pos="11908"/>
-          <w:tab w:val="left" w:pos="12824"/>
-          <w:tab w:val="left" w:pos="13740"/>
-          <w:tab w:val="left" w:pos="14656"/>
-        </w:tabs>
-        <w:spacing w:after="0" w:line="240" w:lineRule="auto"/>
+        <w:t>Figure 2,1)</w:t>
+      </w:r>
+      <w:r>
+        <w:rPr>
+          <w:rFonts w:ascii="Times New Roman" w:eastAsia="Times New Roman" w:hAnsi="Times New Roman" w:cs="Times New Roman"/>
+          <w:sz w:val="24"/>
+          <w:szCs w:val="24"/>
+          <w:lang w:eastAsia="fr-CA"/>
+        </w:rPr>
+        <w:t>. L’affichage des tours est alors actualisé avec le nombre d’anneaux choisi</w:t>
+      </w:r>
+      <w:r>
+        <w:rPr>
+          <w:rFonts w:ascii="Times New Roman" w:eastAsia="Times New Roman" w:hAnsi="Times New Roman" w:cs="Times New Roman"/>
+          <w:sz w:val="24"/>
+          <w:szCs w:val="24"/>
+          <w:lang w:eastAsia="fr-CA"/>
+        </w:rPr>
+        <w:t xml:space="preserve"> (</w:t>
+      </w:r>
+      <w:r>
         <w:rPr>
           <w:rFonts w:ascii="Times New Roman" w:eastAsia="Times New Roman" w:hAnsi="Times New Roman" w:cs="Times New Roman"/>
           <w:b/>
@@ -19524,69 +19473,26 @@
           <w:szCs w:val="24"/>
           <w:lang w:eastAsia="fr-CA"/>
         </w:rPr>
-      </w:pPr>
-    </w:p>
-    <w:p>
-      <w:pPr>
-        <w:tabs>
-          <w:tab w:val="left" w:pos="916"/>
-          <w:tab w:val="left" w:pos="1832"/>
-          <w:tab w:val="left" w:pos="2748"/>
-          <w:tab w:val="left" w:pos="3664"/>
-          <w:tab w:val="left" w:pos="4580"/>
-          <w:tab w:val="left" w:pos="5496"/>
-          <w:tab w:val="left" w:pos="6412"/>
-          <w:tab w:val="left" w:pos="7328"/>
-          <w:tab w:val="left" w:pos="8244"/>
-          <w:tab w:val="left" w:pos="9160"/>
-          <w:tab w:val="left" w:pos="10076"/>
-          <w:tab w:val="left" w:pos="10992"/>
-          <w:tab w:val="left" w:pos="11908"/>
-          <w:tab w:val="left" w:pos="12824"/>
-          <w:tab w:val="left" w:pos="13740"/>
-          <w:tab w:val="left" w:pos="14656"/>
-        </w:tabs>
-        <w:spacing w:after="0" w:line="240" w:lineRule="auto"/>
+        <w:t>Figure 2.2</w:t>
+      </w:r>
+      <w:r>
         <w:rPr>
           <w:rFonts w:ascii="Times New Roman" w:eastAsia="Times New Roman" w:hAnsi="Times New Roman" w:cs="Times New Roman"/>
-          <w:b/>
-          <w:bCs/>
           <w:sz w:val="24"/>
           <w:szCs w:val="24"/>
           <w:lang w:eastAsia="fr-CA"/>
         </w:rPr>
-      </w:pPr>
-    </w:p>
-    <w:p>
-      <w:pPr>
-        <w:tabs>
-          <w:tab w:val="left" w:pos="916"/>
-          <w:tab w:val="left" w:pos="1832"/>
-          <w:tab w:val="left" w:pos="2748"/>
-          <w:tab w:val="left" w:pos="3664"/>
-          <w:tab w:val="left" w:pos="4580"/>
-          <w:tab w:val="left" w:pos="5496"/>
-          <w:tab w:val="left" w:pos="6412"/>
-          <w:tab w:val="left" w:pos="7328"/>
-          <w:tab w:val="left" w:pos="8244"/>
-          <w:tab w:val="left" w:pos="9160"/>
-          <w:tab w:val="left" w:pos="10076"/>
-          <w:tab w:val="left" w:pos="10992"/>
-          <w:tab w:val="left" w:pos="11908"/>
-          <w:tab w:val="left" w:pos="12824"/>
-          <w:tab w:val="left" w:pos="13740"/>
-          <w:tab w:val="left" w:pos="14656"/>
-        </w:tabs>
-        <w:spacing w:after="0" w:line="240" w:lineRule="auto"/>
+        <w:t>)</w:t>
+      </w:r>
+      <w:r>
         <w:rPr>
           <w:rFonts w:ascii="Times New Roman" w:eastAsia="Times New Roman" w:hAnsi="Times New Roman" w:cs="Times New Roman"/>
-          <w:b/>
-          <w:bCs/>
           <w:sz w:val="24"/>
           <w:szCs w:val="24"/>
           <w:lang w:eastAsia="fr-CA"/>
         </w:rPr>
-      </w:pPr>
+        <w:t>.</w:t>
+      </w:r>
     </w:p>
     <w:p>
       <w:pPr>
@@ -20034,6 +19940,48 @@
           <w:lang w:eastAsia="fr-CA"/>
         </w:rPr>
       </w:pPr>
+    </w:p>
+    <w:p>
+      <w:pPr>
+        <w:tabs>
+          <w:tab w:val="left" w:pos="916"/>
+          <w:tab w:val="left" w:pos="1832"/>
+          <w:tab w:val="left" w:pos="2748"/>
+          <w:tab w:val="left" w:pos="3664"/>
+          <w:tab w:val="left" w:pos="4580"/>
+          <w:tab w:val="left" w:pos="5496"/>
+          <w:tab w:val="left" w:pos="6412"/>
+          <w:tab w:val="left" w:pos="7328"/>
+          <w:tab w:val="left" w:pos="8244"/>
+          <w:tab w:val="left" w:pos="9160"/>
+          <w:tab w:val="left" w:pos="10076"/>
+          <w:tab w:val="left" w:pos="10992"/>
+          <w:tab w:val="left" w:pos="11908"/>
+          <w:tab w:val="left" w:pos="12824"/>
+          <w:tab w:val="left" w:pos="13740"/>
+          <w:tab w:val="left" w:pos="14656"/>
+        </w:tabs>
+        <w:spacing w:after="0" w:line="240" w:lineRule="auto"/>
+        <w:rPr>
+          <w:rFonts w:ascii="Times New Roman" w:eastAsia="Times New Roman" w:hAnsi="Times New Roman" w:cs="Times New Roman"/>
+          <w:b/>
+          <w:bCs/>
+          <w:sz w:val="24"/>
+          <w:szCs w:val="24"/>
+          <w:lang w:eastAsia="fr-CA"/>
+        </w:rPr>
+      </w:pPr>
+      <w:r>
+        <w:rPr>
+          <w:rFonts w:ascii="Times New Roman" w:eastAsia="Times New Roman" w:hAnsi="Times New Roman" w:cs="Times New Roman"/>
+          <w:b/>
+          <w:bCs/>
+          <w:sz w:val="24"/>
+          <w:szCs w:val="24"/>
+          <w:lang w:eastAsia="fr-CA"/>
+        </w:rPr>
+        <w:t>Figure 3.1</w:t>
+      </w:r>
     </w:p>
     <w:p>
       <w:pPr>
@@ -20165,6 +20113,48 @@
           <w:tab w:val="left" w:pos="14656"/>
         </w:tabs>
         <w:spacing w:after="0" w:line="240" w:lineRule="auto"/>
+        <w:rPr>
+          <w:rFonts w:ascii="Times New Roman" w:eastAsia="Times New Roman" w:hAnsi="Times New Roman" w:cs="Times New Roman"/>
+          <w:b/>
+          <w:bCs/>
+          <w:sz w:val="24"/>
+          <w:szCs w:val="24"/>
+          <w:lang w:eastAsia="fr-CA"/>
+        </w:rPr>
+      </w:pPr>
+      <w:r>
+        <w:rPr>
+          <w:rFonts w:ascii="Times New Roman" w:eastAsia="Times New Roman" w:hAnsi="Times New Roman" w:cs="Times New Roman"/>
+          <w:b/>
+          <w:bCs/>
+          <w:sz w:val="24"/>
+          <w:szCs w:val="24"/>
+          <w:lang w:eastAsia="fr-CA"/>
+        </w:rPr>
+        <w:t>Figure 3.2</w:t>
+      </w:r>
+    </w:p>
+    <w:p>
+      <w:pPr>
+        <w:tabs>
+          <w:tab w:val="left" w:pos="916"/>
+          <w:tab w:val="left" w:pos="1832"/>
+          <w:tab w:val="left" w:pos="2748"/>
+          <w:tab w:val="left" w:pos="3664"/>
+          <w:tab w:val="left" w:pos="4580"/>
+          <w:tab w:val="left" w:pos="5496"/>
+          <w:tab w:val="left" w:pos="6412"/>
+          <w:tab w:val="left" w:pos="7328"/>
+          <w:tab w:val="left" w:pos="8244"/>
+          <w:tab w:val="left" w:pos="9160"/>
+          <w:tab w:val="left" w:pos="10076"/>
+          <w:tab w:val="left" w:pos="10992"/>
+          <w:tab w:val="left" w:pos="11908"/>
+          <w:tab w:val="left" w:pos="12824"/>
+          <w:tab w:val="left" w:pos="13740"/>
+          <w:tab w:val="left" w:pos="14656"/>
+        </w:tabs>
+        <w:spacing w:after="0" w:line="240" w:lineRule="auto"/>
         <w:jc w:val="center"/>
         <w:rPr>
           <w:rFonts w:ascii="Times New Roman" w:eastAsia="Times New Roman" w:hAnsi="Times New Roman" w:cs="Times New Roman"/>
@@ -20276,35 +20266,21 @@
         <w:spacing w:after="0" w:line="240" w:lineRule="auto"/>
         <w:rPr>
           <w:rFonts w:ascii="Times New Roman" w:eastAsia="Times New Roman" w:hAnsi="Times New Roman" w:cs="Times New Roman"/>
-          <w:b/>
-          <w:bCs/>
           <w:sz w:val="24"/>
           <w:szCs w:val="24"/>
           <w:lang w:eastAsia="fr-CA"/>
         </w:rPr>
       </w:pPr>
-    </w:p>
-    <w:p>
-      <w:pPr>
-        <w:tabs>
-          <w:tab w:val="left" w:pos="916"/>
-          <w:tab w:val="left" w:pos="1832"/>
-          <w:tab w:val="left" w:pos="2748"/>
-          <w:tab w:val="left" w:pos="3664"/>
-          <w:tab w:val="left" w:pos="4580"/>
-          <w:tab w:val="left" w:pos="5496"/>
-          <w:tab w:val="left" w:pos="6412"/>
-          <w:tab w:val="left" w:pos="7328"/>
-          <w:tab w:val="left" w:pos="8244"/>
-          <w:tab w:val="left" w:pos="9160"/>
-          <w:tab w:val="left" w:pos="10076"/>
-          <w:tab w:val="left" w:pos="10992"/>
-          <w:tab w:val="left" w:pos="11908"/>
-          <w:tab w:val="left" w:pos="12824"/>
-          <w:tab w:val="left" w:pos="13740"/>
-          <w:tab w:val="left" w:pos="14656"/>
-        </w:tabs>
-        <w:spacing w:after="0" w:line="240" w:lineRule="auto"/>
+      <w:r>
+        <w:rPr>
+          <w:rFonts w:ascii="Times New Roman" w:eastAsia="Times New Roman" w:hAnsi="Times New Roman" w:cs="Times New Roman"/>
+          <w:sz w:val="24"/>
+          <w:szCs w:val="24"/>
+          <w:lang w:eastAsia="fr-CA"/>
+        </w:rPr>
+        <w:t>En choisissant l’option de jouer un coup, il est possible de choisir la tour d’origine et la tour d’arrivée (</w:t>
+      </w:r>
+      <w:r>
         <w:rPr>
           <w:rFonts w:ascii="Times New Roman" w:eastAsia="Times New Roman" w:hAnsi="Times New Roman" w:cs="Times New Roman"/>
           <w:b/>
@@ -20313,29 +20289,27 @@
           <w:szCs w:val="24"/>
           <w:lang w:eastAsia="fr-CA"/>
         </w:rPr>
-      </w:pPr>
-    </w:p>
-    <w:p>
-      <w:pPr>
-        <w:tabs>
-          <w:tab w:val="left" w:pos="916"/>
-          <w:tab w:val="left" w:pos="1832"/>
-          <w:tab w:val="left" w:pos="2748"/>
-          <w:tab w:val="left" w:pos="3664"/>
-          <w:tab w:val="left" w:pos="4580"/>
-          <w:tab w:val="left" w:pos="5496"/>
-          <w:tab w:val="left" w:pos="6412"/>
-          <w:tab w:val="left" w:pos="7328"/>
-          <w:tab w:val="left" w:pos="8244"/>
-          <w:tab w:val="left" w:pos="9160"/>
-          <w:tab w:val="left" w:pos="10076"/>
-          <w:tab w:val="left" w:pos="10992"/>
-          <w:tab w:val="left" w:pos="11908"/>
-          <w:tab w:val="left" w:pos="12824"/>
-          <w:tab w:val="left" w:pos="13740"/>
-          <w:tab w:val="left" w:pos="14656"/>
-        </w:tabs>
-        <w:spacing w:after="0" w:line="240" w:lineRule="auto"/>
+        <w:t>Figure 3.1</w:t>
+      </w:r>
+      <w:r>
+        <w:rPr>
+          <w:rFonts w:ascii="Times New Roman" w:eastAsia="Times New Roman" w:hAnsi="Times New Roman" w:cs="Times New Roman"/>
+          <w:sz w:val="24"/>
+          <w:szCs w:val="24"/>
+          <w:lang w:eastAsia="fr-CA"/>
+        </w:rPr>
+        <w:t>), ce qui sélectionne automatiquement l’anneau du dessus de la tour d’origine. Si cet anneau est plus grand que celui sur le dessus de la tour d’arrivée, il est déplacé et un message confirme le déplacement effectué. Sinon, un message d’erreur indiquant « Déplacement illégal » apparaît</w:t>
+      </w:r>
+      <w:r>
+        <w:rPr>
+          <w:rFonts w:ascii="Times New Roman" w:eastAsia="Times New Roman" w:hAnsi="Times New Roman" w:cs="Times New Roman"/>
+          <w:sz w:val="24"/>
+          <w:szCs w:val="24"/>
+          <w:lang w:eastAsia="fr-CA"/>
+        </w:rPr>
+        <w:t xml:space="preserve"> (</w:t>
+      </w:r>
+      <w:r>
         <w:rPr>
           <w:rFonts w:ascii="Times New Roman" w:eastAsia="Times New Roman" w:hAnsi="Times New Roman" w:cs="Times New Roman"/>
           <w:b/>
@@ -20344,7 +20318,26 @@
           <w:szCs w:val="24"/>
           <w:lang w:eastAsia="fr-CA"/>
         </w:rPr>
-      </w:pPr>
+        <w:t>Figure 3.2</w:t>
+      </w:r>
+      <w:r>
+        <w:rPr>
+          <w:rFonts w:ascii="Times New Roman" w:eastAsia="Times New Roman" w:hAnsi="Times New Roman" w:cs="Times New Roman"/>
+          <w:sz w:val="24"/>
+          <w:szCs w:val="24"/>
+          <w:lang w:eastAsia="fr-CA"/>
+        </w:rPr>
+        <w:t>)</w:t>
+      </w:r>
+      <w:r>
+        <w:rPr>
+          <w:rFonts w:ascii="Times New Roman" w:eastAsia="Times New Roman" w:hAnsi="Times New Roman" w:cs="Times New Roman"/>
+          <w:sz w:val="24"/>
+          <w:szCs w:val="24"/>
+          <w:lang w:eastAsia="fr-CA"/>
+        </w:rPr>
+        <w:t>. Dans tous les cas, l’affichage de l’emplacement des anneaux sur les tours est ensuite actualisé.</w:t>
+      </w:r>
     </w:p>
     <w:p>
       <w:pPr>
@@ -20439,6 +20432,18 @@
           <w:lang w:eastAsia="fr-CA"/>
         </w:rPr>
       </w:pPr>
+      <w:r>
+        <w:rPr>
+          <w:rFonts w:ascii="Times New Roman" w:eastAsia="Times New Roman" w:hAnsi="Times New Roman" w:cs="Times New Roman"/>
+          <w:b/>
+          <w:bCs/>
+          <w:sz w:val="24"/>
+          <w:szCs w:val="24"/>
+          <w:lang w:eastAsia="fr-CA"/>
+        </w:rPr>
+        <w:lastRenderedPageBreak/>
+        <w:t>RÉINITIALISER LE JEU :</w:t>
+      </w:r>
     </w:p>
     <w:p>
       <w:pPr>
@@ -20461,7 +20466,6 @@
           <w:tab w:val="left" w:pos="14656"/>
         </w:tabs>
         <w:spacing w:after="0" w:line="240" w:lineRule="auto"/>
-        <w:jc w:val="center"/>
         <w:rPr>
           <w:rFonts w:ascii="Times New Roman" w:eastAsia="Times New Roman" w:hAnsi="Times New Roman" w:cs="Times New Roman"/>
           <w:b/>
@@ -20493,7 +20497,6 @@
           <w:tab w:val="left" w:pos="14656"/>
         </w:tabs>
         <w:spacing w:after="0" w:line="240" w:lineRule="auto"/>
-        <w:jc w:val="center"/>
         <w:rPr>
           <w:rFonts w:ascii="Times New Roman" w:eastAsia="Times New Roman" w:hAnsi="Times New Roman" w:cs="Times New Roman"/>
           <w:b/>
@@ -20503,6 +20506,17 @@
           <w:lang w:eastAsia="fr-CA"/>
         </w:rPr>
       </w:pPr>
+      <w:r>
+        <w:rPr>
+          <w:rFonts w:ascii="Times New Roman" w:eastAsia="Times New Roman" w:hAnsi="Times New Roman" w:cs="Times New Roman"/>
+          <w:b/>
+          <w:bCs/>
+          <w:sz w:val="24"/>
+          <w:szCs w:val="24"/>
+          <w:lang w:eastAsia="fr-CA"/>
+        </w:rPr>
+        <w:t>Figure 4.1</w:t>
+      </w:r>
     </w:p>
     <w:p>
       <w:pPr>
@@ -20525,146 +20539,6 @@
           <w:tab w:val="left" w:pos="14656"/>
         </w:tabs>
         <w:spacing w:after="0" w:line="240" w:lineRule="auto"/>
-        <w:jc w:val="center"/>
-        <w:rPr>
-          <w:rFonts w:ascii="Times New Roman" w:eastAsia="Times New Roman" w:hAnsi="Times New Roman" w:cs="Times New Roman"/>
-          <w:b/>
-          <w:bCs/>
-          <w:sz w:val="24"/>
-          <w:szCs w:val="24"/>
-          <w:lang w:eastAsia="fr-CA"/>
-        </w:rPr>
-      </w:pPr>
-    </w:p>
-    <w:p>
-      <w:pPr>
-        <w:tabs>
-          <w:tab w:val="left" w:pos="916"/>
-          <w:tab w:val="left" w:pos="1832"/>
-          <w:tab w:val="left" w:pos="2748"/>
-          <w:tab w:val="left" w:pos="3664"/>
-          <w:tab w:val="left" w:pos="4580"/>
-          <w:tab w:val="left" w:pos="5496"/>
-          <w:tab w:val="left" w:pos="6412"/>
-          <w:tab w:val="left" w:pos="7328"/>
-          <w:tab w:val="left" w:pos="8244"/>
-          <w:tab w:val="left" w:pos="9160"/>
-          <w:tab w:val="left" w:pos="10076"/>
-          <w:tab w:val="left" w:pos="10992"/>
-          <w:tab w:val="left" w:pos="11908"/>
-          <w:tab w:val="left" w:pos="12824"/>
-          <w:tab w:val="left" w:pos="13740"/>
-          <w:tab w:val="left" w:pos="14656"/>
-        </w:tabs>
-        <w:spacing w:after="0" w:line="240" w:lineRule="auto"/>
-        <w:jc w:val="center"/>
-        <w:rPr>
-          <w:rFonts w:ascii="Times New Roman" w:eastAsia="Times New Roman" w:hAnsi="Times New Roman" w:cs="Times New Roman"/>
-          <w:b/>
-          <w:bCs/>
-          <w:sz w:val="24"/>
-          <w:szCs w:val="24"/>
-          <w:lang w:eastAsia="fr-CA"/>
-        </w:rPr>
-      </w:pPr>
-    </w:p>
-    <w:p>
-      <w:pPr>
-        <w:tabs>
-          <w:tab w:val="left" w:pos="916"/>
-          <w:tab w:val="left" w:pos="1832"/>
-          <w:tab w:val="left" w:pos="2748"/>
-          <w:tab w:val="left" w:pos="3664"/>
-          <w:tab w:val="left" w:pos="4580"/>
-          <w:tab w:val="left" w:pos="5496"/>
-          <w:tab w:val="left" w:pos="6412"/>
-          <w:tab w:val="left" w:pos="7328"/>
-          <w:tab w:val="left" w:pos="8244"/>
-          <w:tab w:val="left" w:pos="9160"/>
-          <w:tab w:val="left" w:pos="10076"/>
-          <w:tab w:val="left" w:pos="10992"/>
-          <w:tab w:val="left" w:pos="11908"/>
-          <w:tab w:val="left" w:pos="12824"/>
-          <w:tab w:val="left" w:pos="13740"/>
-          <w:tab w:val="left" w:pos="14656"/>
-        </w:tabs>
-        <w:spacing w:after="0" w:line="240" w:lineRule="auto"/>
-        <w:jc w:val="center"/>
-        <w:rPr>
-          <w:rFonts w:ascii="Times New Roman" w:eastAsia="Times New Roman" w:hAnsi="Times New Roman" w:cs="Times New Roman"/>
-          <w:b/>
-          <w:bCs/>
-          <w:sz w:val="24"/>
-          <w:szCs w:val="24"/>
-          <w:lang w:eastAsia="fr-CA"/>
-        </w:rPr>
-      </w:pPr>
-      <w:r>
-        <w:rPr>
-          <w:rFonts w:ascii="Times New Roman" w:eastAsia="Times New Roman" w:hAnsi="Times New Roman" w:cs="Times New Roman"/>
-          <w:b/>
-          <w:bCs/>
-          <w:sz w:val="24"/>
-          <w:szCs w:val="24"/>
-          <w:lang w:eastAsia="fr-CA"/>
-        </w:rPr>
-        <w:lastRenderedPageBreak/>
-        <w:t>RÉINITIALISER LE JEU :</w:t>
-      </w:r>
-    </w:p>
-    <w:p>
-      <w:pPr>
-        <w:tabs>
-          <w:tab w:val="left" w:pos="916"/>
-          <w:tab w:val="left" w:pos="1832"/>
-          <w:tab w:val="left" w:pos="2748"/>
-          <w:tab w:val="left" w:pos="3664"/>
-          <w:tab w:val="left" w:pos="4580"/>
-          <w:tab w:val="left" w:pos="5496"/>
-          <w:tab w:val="left" w:pos="6412"/>
-          <w:tab w:val="left" w:pos="7328"/>
-          <w:tab w:val="left" w:pos="8244"/>
-          <w:tab w:val="left" w:pos="9160"/>
-          <w:tab w:val="left" w:pos="10076"/>
-          <w:tab w:val="left" w:pos="10992"/>
-          <w:tab w:val="left" w:pos="11908"/>
-          <w:tab w:val="left" w:pos="12824"/>
-          <w:tab w:val="left" w:pos="13740"/>
-          <w:tab w:val="left" w:pos="14656"/>
-        </w:tabs>
-        <w:spacing w:after="0" w:line="240" w:lineRule="auto"/>
-        <w:rPr>
-          <w:rFonts w:ascii="Times New Roman" w:eastAsia="Times New Roman" w:hAnsi="Times New Roman" w:cs="Times New Roman"/>
-          <w:b/>
-          <w:bCs/>
-          <w:sz w:val="24"/>
-          <w:szCs w:val="24"/>
-          <w:lang w:eastAsia="fr-CA"/>
-        </w:rPr>
-      </w:pPr>
-    </w:p>
-    <w:p>
-      <w:pPr>
-        <w:tabs>
-          <w:tab w:val="left" w:pos="916"/>
-          <w:tab w:val="left" w:pos="1832"/>
-          <w:tab w:val="left" w:pos="2748"/>
-          <w:tab w:val="left" w:pos="3664"/>
-          <w:tab w:val="left" w:pos="4580"/>
-          <w:tab w:val="left" w:pos="5496"/>
-          <w:tab w:val="left" w:pos="6412"/>
-          <w:tab w:val="left" w:pos="7328"/>
-          <w:tab w:val="left" w:pos="8244"/>
-          <w:tab w:val="left" w:pos="9160"/>
-          <w:tab w:val="left" w:pos="10076"/>
-          <w:tab w:val="left" w:pos="10992"/>
-          <w:tab w:val="left" w:pos="11908"/>
-          <w:tab w:val="left" w:pos="12824"/>
-          <w:tab w:val="left" w:pos="13740"/>
-          <w:tab w:val="left" w:pos="14656"/>
-        </w:tabs>
-        <w:spacing w:after="0" w:line="240" w:lineRule="auto"/>
-        <w:jc w:val="center"/>
         <w:rPr>
           <w:rFonts w:ascii="Times New Roman" w:eastAsia="Times New Roman" w:hAnsi="Times New Roman" w:cs="Times New Roman"/>
           <w:b/>
@@ -20926,6 +20800,18 @@
           <w:lang w:eastAsia="fr-CA"/>
         </w:rPr>
       </w:pPr>
+      <w:r>
+        <w:rPr>
+          <w:rFonts w:ascii="Times New Roman" w:eastAsia="Times New Roman" w:hAnsi="Times New Roman" w:cs="Times New Roman"/>
+          <w:b/>
+          <w:bCs/>
+          <w:noProof/>
+          <w:sz w:val="24"/>
+          <w:szCs w:val="24"/>
+          <w:lang w:eastAsia="fr-CA"/>
+        </w:rPr>
+        <w:t>Figure 4.2</w:t>
+      </w:r>
     </w:p>
     <w:p>
       <w:pPr>
@@ -20948,7 +20834,6 @@
           <w:tab w:val="left" w:pos="14656"/>
         </w:tabs>
         <w:spacing w:after="0" w:line="240" w:lineRule="auto"/>
-        <w:jc w:val="center"/>
         <w:rPr>
           <w:rFonts w:ascii="Times New Roman" w:eastAsia="Times New Roman" w:hAnsi="Times New Roman" w:cs="Times New Roman"/>
           <w:b/>
@@ -21145,13 +21030,87 @@
         <w:spacing w:after="0" w:line="240" w:lineRule="auto"/>
         <w:rPr>
           <w:rFonts w:ascii="Times New Roman" w:eastAsia="Times New Roman" w:hAnsi="Times New Roman" w:cs="Times New Roman"/>
+          <w:sz w:val="24"/>
+          <w:szCs w:val="24"/>
+          <w:lang w:eastAsia="fr-CA"/>
+        </w:rPr>
+      </w:pPr>
+      <w:r>
+        <w:rPr>
+          <w:rFonts w:ascii="Times New Roman" w:eastAsia="Times New Roman" w:hAnsi="Times New Roman" w:cs="Times New Roman"/>
+          <w:sz w:val="24"/>
+          <w:szCs w:val="24"/>
+          <w:lang w:eastAsia="fr-CA"/>
+        </w:rPr>
+        <w:t xml:space="preserve">En choisissant l’option de montrer la solution, le jeu est </w:t>
+      </w:r>
+      <w:r>
+        <w:rPr>
+          <w:rFonts w:ascii="Times New Roman" w:eastAsia="Times New Roman" w:hAnsi="Times New Roman" w:cs="Times New Roman"/>
+          <w:sz w:val="24"/>
+          <w:szCs w:val="24"/>
+          <w:lang w:eastAsia="fr-CA"/>
+        </w:rPr>
+        <w:t xml:space="preserve">d’abord </w:t>
+      </w:r>
+      <w:r>
+        <w:rPr>
+          <w:rFonts w:ascii="Times New Roman" w:eastAsia="Times New Roman" w:hAnsi="Times New Roman" w:cs="Times New Roman"/>
+          <w:sz w:val="24"/>
+          <w:szCs w:val="24"/>
+          <w:lang w:eastAsia="fr-CA"/>
+        </w:rPr>
+        <w:t>réinitialisé (</w:t>
+      </w:r>
+      <w:r>
+        <w:rPr>
+          <w:rFonts w:ascii="Times New Roman" w:eastAsia="Times New Roman" w:hAnsi="Times New Roman" w:cs="Times New Roman"/>
           <w:b/>
           <w:bCs/>
           <w:sz w:val="24"/>
           <w:szCs w:val="24"/>
           <w:lang w:eastAsia="fr-CA"/>
         </w:rPr>
-      </w:pPr>
+        <w:t>Figure 4.1</w:t>
+      </w:r>
+      <w:r>
+        <w:rPr>
+          <w:rFonts w:ascii="Times New Roman" w:eastAsia="Times New Roman" w:hAnsi="Times New Roman" w:cs="Times New Roman"/>
+          <w:sz w:val="24"/>
+          <w:szCs w:val="24"/>
+          <w:lang w:eastAsia="fr-CA"/>
+        </w:rPr>
+        <w:t>). Le programme utilise alors un jeu vierge au nombre d’anneaux donné et l’algorithme affiche la solution tout en l’appliquant en même temps. Chaque étape est affichée tandis que les déplacements se font automatiquement, et à la fin l’état des tours du jeu est affiché (</w:t>
+      </w:r>
+      <w:r>
+        <w:rPr>
+          <w:rFonts w:ascii="Times New Roman" w:eastAsia="Times New Roman" w:hAnsi="Times New Roman" w:cs="Times New Roman"/>
+          <w:b/>
+          <w:bCs/>
+          <w:sz w:val="24"/>
+          <w:szCs w:val="24"/>
+          <w:lang w:eastAsia="fr-CA"/>
+        </w:rPr>
+        <w:t>Figure 4.2</w:t>
+      </w:r>
+      <w:r>
+        <w:rPr>
+          <w:rFonts w:ascii="Times New Roman" w:eastAsia="Times New Roman" w:hAnsi="Times New Roman" w:cs="Times New Roman"/>
+          <w:sz w:val="24"/>
+          <w:szCs w:val="24"/>
+          <w:lang w:eastAsia="fr-CA"/>
+        </w:rPr>
+        <w:t>)</w:t>
+      </w:r>
+      <w:r>
+        <w:rPr>
+          <w:rFonts w:ascii="Times New Roman" w:eastAsia="Times New Roman" w:hAnsi="Times New Roman" w:cs="Times New Roman"/>
+          <w:sz w:val="24"/>
+          <w:szCs w:val="24"/>
+          <w:lang w:eastAsia="fr-CA"/>
+        </w:rPr>
+        <w:t>.</w:t>
+      </w:r>
     </w:p>
     <w:p>
       <w:pPr>
@@ -21697,7 +21656,27 @@
           <w:szCs w:val="24"/>
           <w:lang w:eastAsia="fr-CA"/>
         </w:rPr>
-        <w:t xml:space="preserve">. Celle-ci récupère la lettre de la tour entrée par l’utilisateur, pour ensuite la comparer à l’aide de conditions if permettant de déterminer l’indice associé. Ainsi, si la lettre entrée est A, l’indice est 0, 1 pour B ou  encore 2 pour C. Si la valeur entrée est autre que celle correspondante, un message d’erreur s'affiche et la méthode recommence grâce à une boucle </w:t>
+        <w:t xml:space="preserve">. Celle-ci récupère la lettre de la tour entrée par l’utilisateur, pour ensuite la comparer à l’aide de conditions if permettant de déterminer l’indice associé. Ainsi, si la lettre entrée est A, l’indice est 0, 1 pour B </w:t>
+      </w:r>
+      <w:proofErr w:type="gramStart"/>
+      <w:r>
+        <w:rPr>
+          <w:rFonts w:ascii="Times New Roman" w:eastAsia="Times New Roman" w:hAnsi="Times New Roman" w:cs="Times New Roman"/>
+          <w:sz w:val="24"/>
+          <w:szCs w:val="24"/>
+          <w:lang w:eastAsia="fr-CA"/>
+        </w:rPr>
+        <w:t>ou  encore</w:t>
+      </w:r>
+      <w:proofErr w:type="gramEnd"/>
+      <w:r>
+        <w:rPr>
+          <w:rFonts w:ascii="Times New Roman" w:eastAsia="Times New Roman" w:hAnsi="Times New Roman" w:cs="Times New Roman"/>
+          <w:sz w:val="24"/>
+          <w:szCs w:val="24"/>
+          <w:lang w:eastAsia="fr-CA"/>
+        </w:rPr>
+        <w:t xml:space="preserve"> 2 pour C. Si la valeur entrée est autre que celle correspondante, un message d’erreur s'affiche et la méthode recommence grâce à une boucle </w:t>
       </w:r>
       <w:proofErr w:type="spellStart"/>
       <w:r>
@@ -21876,7 +21855,27 @@
           <w:szCs w:val="24"/>
           <w:lang w:eastAsia="fr-CA"/>
         </w:rPr>
-        <w:t>. Par la suite, la méthode valide que l’anneau à déplacer est inférieur à celui se trouvant déjà sur la tour où l’on envoie celui-ci, grâce à une condition if. Si la condition est respectée, la tour de provenance appelle la fonction pop() pour enlever l’anneau de la tour puis la méthode push() pour ajouter l’anneau sur la tour agissant de destination.</w:t>
+        <w:t xml:space="preserve">. Par la suite, la méthode valide que l’anneau à déplacer est inférieur à celui se trouvant déjà sur la tour où l’on envoie celui-ci, grâce à une condition if. Si la condition est respectée, la tour de provenance appelle la fonction </w:t>
+      </w:r>
+      <w:proofErr w:type="gramStart"/>
+      <w:r>
+        <w:rPr>
+          <w:rFonts w:ascii="Times New Roman" w:eastAsia="Times New Roman" w:hAnsi="Times New Roman" w:cs="Times New Roman"/>
+          <w:sz w:val="24"/>
+          <w:szCs w:val="24"/>
+          <w:lang w:eastAsia="fr-CA"/>
+        </w:rPr>
+        <w:t>pop(</w:t>
+      </w:r>
+      <w:proofErr w:type="gramEnd"/>
+      <w:r>
+        <w:rPr>
+          <w:rFonts w:ascii="Times New Roman" w:eastAsia="Times New Roman" w:hAnsi="Times New Roman" w:cs="Times New Roman"/>
+          <w:sz w:val="24"/>
+          <w:szCs w:val="24"/>
+          <w:lang w:eastAsia="fr-CA"/>
+        </w:rPr>
+        <w:t>) pour enlever l’anneau de la tour puis la méthode push() pour ajouter l’anneau sur la tour agissant de destination.</w:t>
       </w:r>
     </w:p>
     <w:p>
@@ -21991,6 +21990,7 @@
         <w:t xml:space="preserve">Pour afficher les tours avec les anneaux se trouvant sur celle-ci, le programme fait appel à la méthode </w:t>
       </w:r>
       <w:proofErr w:type="spellStart"/>
+      <w:proofErr w:type="gramStart"/>
       <w:r>
         <w:rPr>
           <w:rFonts w:ascii="Times New Roman" w:eastAsia="Times New Roman" w:hAnsi="Times New Roman" w:cs="Times New Roman"/>
@@ -22008,7 +22008,37 @@
           <w:szCs w:val="24"/>
           <w:lang w:eastAsia="fr-CA"/>
         </w:rPr>
-        <w:t xml:space="preserve">() de jeu. Celle-ci est une boucle qui affiche chaque tour se trouvant dans le tableau de Tour[]. Ensuite le </w:t>
+        <w:t>(</w:t>
+      </w:r>
+      <w:proofErr w:type="gramEnd"/>
+      <w:r>
+        <w:rPr>
+          <w:rFonts w:ascii="Times New Roman" w:eastAsia="Times New Roman" w:hAnsi="Times New Roman" w:cs="Times New Roman"/>
+          <w:sz w:val="24"/>
+          <w:szCs w:val="24"/>
+          <w:lang w:eastAsia="fr-CA"/>
+        </w:rPr>
+        <w:t xml:space="preserve">) de jeu. Celle-ci est une boucle qui affiche chaque tour se trouvant dans le tableau de </w:t>
+      </w:r>
+      <w:proofErr w:type="gramStart"/>
+      <w:r>
+        <w:rPr>
+          <w:rFonts w:ascii="Times New Roman" w:eastAsia="Times New Roman" w:hAnsi="Times New Roman" w:cs="Times New Roman"/>
+          <w:sz w:val="24"/>
+          <w:szCs w:val="24"/>
+          <w:lang w:eastAsia="fr-CA"/>
+        </w:rPr>
+        <w:t>Tour[</w:t>
+      </w:r>
+      <w:proofErr w:type="gramEnd"/>
+      <w:r>
+        <w:rPr>
+          <w:rFonts w:ascii="Times New Roman" w:eastAsia="Times New Roman" w:hAnsi="Times New Roman" w:cs="Times New Roman"/>
+          <w:sz w:val="24"/>
+          <w:szCs w:val="24"/>
+          <w:lang w:eastAsia="fr-CA"/>
+        </w:rPr>
+        <w:t xml:space="preserve">]. Ensuite le </w:t>
       </w:r>
       <w:proofErr w:type="spellStart"/>
       <w:r>
@@ -22292,7 +22322,47 @@
           <w:szCs w:val="24"/>
           <w:lang w:eastAsia="fr-CA"/>
         </w:rPr>
-        <w:t>Nous avons rencontré deux difficultés réelles. Pour commencer, bien que vu en classe, le fonctionnement des piles ne nous était pas extrêmement familier, il a donc été plus laborieux de trouver une façon intéressante d’afficher les espaces vides sur les tours. En effet, alors que pour les anneaux la boucle utilise le dessus de la pile comme contrainte, les espaces vides doivent varier selon les anneaux sur la tour. Ainsi, bien que notre méthode finale est adéquate, elle a pris un bon nombre de temps pour y arriver. Ensuite, le déplacement automatique représentait un bon défi, effectivement, bien que la base de l’algorithme était fournie, nous devions comprendre son fonctionnement pour réussir à trouver une façon d’effectuer les véritables déplacements sur nos tours.</w:t>
+        <w:t xml:space="preserve">Nous avons rencontré deux difficultés réelles. Pour commencer, bien que vu en classe, le fonctionnement des piles ne nous était pas extrêmement familier, il a donc été plus laborieux de trouver une façon intéressante d’afficher les espaces vides sur les tours. En effet, alors que pour les anneaux la boucle utilise le dessus de la pile comme contrainte, les espaces vides doivent varier selon les anneaux sur la tour. Ainsi, bien que notre méthode finale </w:t>
+      </w:r>
+      <w:proofErr w:type="gramStart"/>
+      <w:r>
+        <w:rPr>
+          <w:rFonts w:ascii="Times New Roman" w:eastAsia="Times New Roman" w:hAnsi="Times New Roman" w:cs="Times New Roman"/>
+          <w:sz w:val="24"/>
+          <w:szCs w:val="24"/>
+          <w:lang w:eastAsia="fr-CA"/>
+        </w:rPr>
+        <w:t>est</w:t>
+      </w:r>
+      <w:proofErr w:type="gramEnd"/>
+      <w:r>
+        <w:rPr>
+          <w:rFonts w:ascii="Times New Roman" w:eastAsia="Times New Roman" w:hAnsi="Times New Roman" w:cs="Times New Roman"/>
+          <w:sz w:val="24"/>
+          <w:szCs w:val="24"/>
+          <w:lang w:eastAsia="fr-CA"/>
+        </w:rPr>
+        <w:t xml:space="preserve"> adéquate, elle a pris un bon nombre de temps pour y arriver. Ensuite, le déplacement automatique représentait un bon défi, effectivement, bien que la base de l’algorithme </w:t>
+      </w:r>
+      <w:proofErr w:type="gramStart"/>
+      <w:r>
+        <w:rPr>
+          <w:rFonts w:ascii="Times New Roman" w:eastAsia="Times New Roman" w:hAnsi="Times New Roman" w:cs="Times New Roman"/>
+          <w:sz w:val="24"/>
+          <w:szCs w:val="24"/>
+          <w:lang w:eastAsia="fr-CA"/>
+        </w:rPr>
+        <w:t>était</w:t>
+      </w:r>
+      <w:proofErr w:type="gramEnd"/>
+      <w:r>
+        <w:rPr>
+          <w:rFonts w:ascii="Times New Roman" w:eastAsia="Times New Roman" w:hAnsi="Times New Roman" w:cs="Times New Roman"/>
+          <w:sz w:val="24"/>
+          <w:szCs w:val="24"/>
+          <w:lang w:eastAsia="fr-CA"/>
+        </w:rPr>
+        <w:t xml:space="preserve"> fournie, nous devions comprendre son fonctionnement pour réussir à trouver une façon d’effectuer les véritables déplacements sur nos tours.</w:t>
       </w:r>
     </w:p>
     <w:sectPr>

</xml_diff>